<commit_message>
chore: Ignore common IDE/OS files and rename refactor documentation.
</commit_message>
<xml_diff>
--- a/refactor/軟體設計期中報告.docx
+++ b/refactor/軟體設計期中報告.docx
@@ -96,7 +96,9 @@
       <w:pPr>
         <w:spacing w:after="0" w:line="278" w:lineRule="auto"/>
         <w:rPr>
-          <w:rFonts w:ascii="Times New Roman" w:eastAsia="標楷體-繁" w:hAnsi="Times New Roman" w:cs="Times New Roman" w:hint="eastAsia"/>
+          <w:rFonts w:ascii="Times New Roman" w:eastAsia="標楷體-繁" w:hAnsi="Times New Roman" w:cs="Times New Roman"/>
+          <w:color w:val="000000" w:themeColor="text1"/>
+          <w:szCs w:val="24"/>
         </w:rPr>
       </w:pPr>
       <w:r>
@@ -107,69 +109,32 @@
         </w:rPr>
         <w:t>專案連結：</w:t>
       </w:r>
-      <w:r>
-        <w:rPr>
-          <w:rFonts w:ascii="Times New Roman" w:eastAsia="標楷體-繁" w:hAnsi="Times New Roman" w:cs="Times New Roman"/>
-          <w:color w:val="000000" w:themeColor="text1"/>
-          <w:szCs w:val="24"/>
-        </w:rPr>
-        <w:fldChar w:fldCharType="begin"/>
-      </w:r>
-      <w:r>
-        <w:rPr>
-          <w:rFonts w:ascii="Times New Roman" w:eastAsia="標楷體-繁" w:hAnsi="Times New Roman" w:cs="Times New Roman"/>
-          <w:color w:val="000000" w:themeColor="text1"/>
-          <w:szCs w:val="24"/>
-        </w:rPr>
-        <w:instrText>HYPERLINK "https://github.com/gapmota/lostpets"</w:instrText>
-      </w:r>
-      <w:r>
-        <w:rPr>
-          <w:rFonts w:ascii="Times New Roman" w:eastAsia="標楷體-繁" w:hAnsi="Times New Roman" w:cs="Times New Roman"/>
-          <w:color w:val="000000" w:themeColor="text1"/>
-          <w:szCs w:val="24"/>
-        </w:rPr>
-      </w:r>
-      <w:r>
-        <w:rPr>
-          <w:rFonts w:ascii="Times New Roman" w:eastAsia="標楷體-繁" w:hAnsi="Times New Roman" w:cs="Times New Roman"/>
-          <w:color w:val="000000" w:themeColor="text1"/>
-          <w:szCs w:val="24"/>
-        </w:rPr>
-        <w:fldChar w:fldCharType="separate"/>
-      </w:r>
-      <w:r>
-        <w:rPr>
-          <w:rStyle w:val="a6"/>
-          <w:rFonts w:ascii="Times New Roman" w:eastAsia="標楷體-繁" w:hAnsi="Times New Roman" w:cs="Times New Roman"/>
-          <w:szCs w:val="24"/>
-        </w:rPr>
-        <w:t>https://github.com/ga</w:t>
-      </w:r>
-      <w:r>
-        <w:rPr>
-          <w:rStyle w:val="a6"/>
-          <w:rFonts w:ascii="Times New Roman" w:eastAsia="標楷體-繁" w:hAnsi="Times New Roman" w:cs="Times New Roman"/>
-          <w:szCs w:val="24"/>
-        </w:rPr>
-        <w:t>p</w:t>
-      </w:r>
-      <w:r>
-        <w:rPr>
-          <w:rStyle w:val="a6"/>
-          <w:rFonts w:ascii="Times New Roman" w:eastAsia="標楷體-繁" w:hAnsi="Times New Roman" w:cs="Times New Roman"/>
-          <w:szCs w:val="24"/>
-        </w:rPr>
-        <w:t>mota/lostpets</w:t>
-      </w:r>
-      <w:r>
-        <w:rPr>
-          <w:rFonts w:ascii="Times New Roman" w:eastAsia="標楷體-繁" w:hAnsi="Times New Roman" w:cs="Times New Roman"/>
-          <w:color w:val="000000" w:themeColor="text1"/>
-          <w:szCs w:val="24"/>
-        </w:rPr>
-        <w:fldChar w:fldCharType="end"/>
-      </w:r>
+      <w:hyperlink r:id="rId6" w:history="1">
+        <w:r>
+          <w:rPr>
+            <w:rStyle w:val="a6"/>
+            <w:rFonts w:ascii="Times New Roman" w:eastAsia="標楷體-繁" w:hAnsi="Times New Roman" w:cs="Times New Roman"/>
+            <w:szCs w:val="24"/>
+          </w:rPr>
+          <w:t>https://github.com/g</w:t>
+        </w:r>
+        <w:r>
+          <w:rPr>
+            <w:rStyle w:val="a6"/>
+            <w:rFonts w:ascii="Times New Roman" w:eastAsia="標楷體-繁" w:hAnsi="Times New Roman" w:cs="Times New Roman"/>
+            <w:szCs w:val="24"/>
+          </w:rPr>
+          <w:t>a</w:t>
+        </w:r>
+        <w:r>
+          <w:rPr>
+            <w:rStyle w:val="a6"/>
+            <w:rFonts w:ascii="Times New Roman" w:eastAsia="標楷體-繁" w:hAnsi="Times New Roman" w:cs="Times New Roman"/>
+            <w:szCs w:val="24"/>
+          </w:rPr>
+          <w:t>pmota/lostpets</w:t>
+        </w:r>
+      </w:hyperlink>
     </w:p>
     <w:p>
       <w:pPr>
@@ -177,7 +142,7 @@
         <w:spacing w:before="0" w:after="0" w:line="278" w:lineRule="auto"/>
         <w:jc w:val="both"/>
         <w:rPr>
-          <w:rFonts w:ascii="Times New Roman" w:eastAsia="標楷體-繁" w:hAnsi="Times New Roman" w:cs="Times New Roman" w:hint="eastAsia"/>
+          <w:rFonts w:ascii="Times New Roman" w:eastAsia="標楷體-繁" w:hAnsi="Times New Roman" w:cs="Times New Roman"/>
         </w:rPr>
       </w:pPr>
       <w:r>
@@ -233,16 +198,8 @@
         <w:rPr>
           <w:rFonts w:ascii="Times New Roman" w:eastAsia="標楷體-繁" w:hAnsi="Times New Roman" w:cs="Times New Roman"/>
         </w:rPr>
-        <w:t xml:space="preserve"> </w:t>
-      </w:r>
-      <w:proofErr w:type="spellStart"/>
-      <w:r>
-        <w:rPr>
-          <w:rFonts w:ascii="Times New Roman" w:eastAsia="標楷體-繁" w:hAnsi="Times New Roman" w:cs="Times New Roman"/>
-        </w:rPr>
-        <w:t>ServiceGeral</w:t>
-      </w:r>
-      <w:proofErr w:type="spellEnd"/>
+        <w:t xml:space="preserve"> ServiceGeral</w:t>
+      </w:r>
       <w:r>
         <w:rPr>
           <w:rFonts w:ascii="Times New Roman" w:eastAsia="標楷體-繁" w:hAnsi="Times New Roman" w:cs="Times New Roman" w:hint="eastAsia"/>
@@ -253,30 +210,8 @@
         <w:rPr>
           <w:rFonts w:ascii="Times New Roman" w:eastAsia="標楷體-繁" w:hAnsi="Times New Roman" w:cs="Times New Roman"/>
         </w:rPr>
-        <w:t xml:space="preserve"> </w:t>
-      </w:r>
-      <w:proofErr w:type="spellStart"/>
-      <w:r>
-        <w:rPr>
-          <w:rFonts w:ascii="Times New Roman" w:eastAsia="標楷體-繁" w:hAnsi="Times New Roman" w:cs="Times New Roman"/>
-        </w:rPr>
-        <w:t>CadastroPessoaAnimalComponent</w:t>
-      </w:r>
-      <w:proofErr w:type="spellEnd"/>
-      <w:r>
-        <w:rPr>
-          <w:rFonts w:ascii="Times New Roman" w:eastAsia="標楷體-繁" w:hAnsi="Times New Roman" w:cs="Times New Roman"/>
-        </w:rPr>
-        <w:t xml:space="preserve">, </w:t>
-      </w:r>
-      <w:proofErr w:type="spellStart"/>
-      <w:r>
-        <w:rPr>
-          <w:rFonts w:ascii="Times New Roman" w:eastAsia="標楷體-繁" w:hAnsi="Times New Roman" w:cs="Times New Roman"/>
-        </w:rPr>
-        <w:t>MensagensAlertas</w:t>
-      </w:r>
-      <w:proofErr w:type="spellEnd"/>
+        <w:t xml:space="preserve"> CadastroPessoaAnimalComponent, MensagensAlertas</w:t>
+      </w:r>
       <w:r>
         <w:rPr>
           <w:rFonts w:ascii="Times New Roman" w:eastAsia="標楷體-繁" w:hAnsi="Times New Roman" w:cs="Times New Roman"/>
@@ -308,6 +243,7 @@
       <w:r>
         <w:rPr>
           <w:rFonts w:ascii="Times New Roman" w:eastAsia="標楷體-繁" w:hAnsi="Times New Roman" w:cs="Times New Roman"/>
+          <w:noProof/>
         </w:rPr>
         <w:drawing>
           <wp:inline distT="0" distB="0" distL="0" distR="0" wp14:anchorId="7927BC6C" wp14:editId="039C7776">
@@ -325,7 +261,7 @@
                     <pic:cNvPicPr/>
                   </pic:nvPicPr>
                   <pic:blipFill>
-                    <a:blip r:embed="rId6"/>
+                    <a:blip r:embed="rId7"/>
                     <a:stretch>
                       <a:fillRect/>
                     </a:stretch>
@@ -406,6 +342,7 @@
       <w:r>
         <w:rPr>
           <w:rFonts w:ascii="Times New Roman" w:eastAsia="標楷體-繁" w:hAnsi="Times New Roman" w:cs="Times New Roman"/>
+          <w:noProof/>
         </w:rPr>
         <w:drawing>
           <wp:inline distT="0" distB="0" distL="0" distR="0" wp14:anchorId="7C469989" wp14:editId="6E835F03">
@@ -423,7 +360,7 @@
                     <pic:cNvPicPr/>
                   </pic:nvPicPr>
                   <pic:blipFill>
-                    <a:blip r:embed="rId7"/>
+                    <a:blip r:embed="rId8"/>
                     <a:stretch>
                       <a:fillRect/>
                     </a:stretch>
@@ -465,58 +402,20 @@
         <w:rPr>
           <w:rFonts w:ascii="Times New Roman" w:eastAsia="標楷體-繁" w:hAnsi="Times New Roman" w:cs="Times New Roman"/>
         </w:rPr>
-        <w:t xml:space="preserve"> </w:t>
-      </w:r>
-      <w:proofErr w:type="spellStart"/>
-      <w:r>
-        <w:rPr>
-          <w:rFonts w:ascii="Times New Roman" w:eastAsia="標楷體-繁" w:hAnsi="Times New Roman" w:cs="Times New Roman"/>
-        </w:rPr>
-        <w:t>System.out.println</w:t>
-      </w:r>
-      <w:proofErr w:type="spellEnd"/>
-      <w:r>
-        <w:rPr>
-          <w:rFonts w:ascii="Times New Roman" w:eastAsia="標楷體-繁" w:hAnsi="Times New Roman" w:cs="Times New Roman"/>
-        </w:rPr>
-        <w:t>/</w:t>
-      </w:r>
-      <w:proofErr w:type="spellStart"/>
-      <w:r>
-        <w:rPr>
-          <w:rFonts w:ascii="Times New Roman" w:eastAsia="標楷體-繁" w:hAnsi="Times New Roman" w:cs="Times New Roman"/>
-        </w:rPr>
-        <w:t>System.err.println</w:t>
-      </w:r>
-      <w:proofErr w:type="spellEnd"/>
+        <w:t xml:space="preserve"> System.out.println/System.err.println</w:t>
+      </w:r>
       <w:r>
         <w:rPr>
           <w:rFonts w:ascii="Times New Roman" w:eastAsia="標楷體-繁" w:hAnsi="Times New Roman" w:cs="Times New Roman"/>
         </w:rPr>
         <w:t>（</w:t>
       </w:r>
-      <w:proofErr w:type="spellStart"/>
-      <w:r>
-        <w:rPr>
-          <w:rFonts w:ascii="Times New Roman" w:eastAsia="標楷體-繁" w:hAnsi="Times New Roman" w:cs="Times New Roman"/>
-        </w:rPr>
-        <w:t>ConverterCSV</w:t>
-      </w:r>
-      <w:proofErr w:type="spellEnd"/>
-      <w:r>
-        <w:rPr>
-          <w:rFonts w:ascii="Times New Roman" w:eastAsia="標楷體-繁" w:hAnsi="Times New Roman" w:cs="Times New Roman"/>
-        </w:rPr>
-        <w:t xml:space="preserve">, </w:t>
-      </w:r>
-      <w:proofErr w:type="spellStart"/>
-      <w:r>
-        <w:rPr>
-          <w:rFonts w:ascii="Times New Roman" w:eastAsia="標楷體-繁" w:hAnsi="Times New Roman" w:cs="Times New Roman"/>
-        </w:rPr>
-        <w:t>HistoricoAcessoLog</w:t>
-      </w:r>
-      <w:proofErr w:type="spellEnd"/>
+      <w:r>
+        <w:rPr>
+          <w:rFonts w:ascii="Times New Roman" w:eastAsia="標楷體-繁" w:hAnsi="Times New Roman" w:cs="Times New Roman"/>
+        </w:rPr>
+        <w:t>ConverterCSV, HistoricoAcessoLog</w:t>
+      </w:r>
       <w:r>
         <w:rPr>
           <w:rFonts w:ascii="Times New Roman" w:eastAsia="標楷體-繁" w:hAnsi="Times New Roman" w:cs="Times New Roman"/>
@@ -553,12 +452,13 @@
         <w:pStyle w:val="a9"/>
         <w:ind w:left="480"/>
         <w:rPr>
-          <w:rFonts w:ascii="Times New Roman" w:eastAsia="標楷體-繁" w:hAnsi="Times New Roman" w:cs="Times New Roman" w:hint="eastAsia"/>
-        </w:rPr>
-      </w:pPr>
-      <w:r>
-        <w:rPr>
-          <w:rFonts w:ascii="Times New Roman" w:eastAsia="標楷體-繁" w:hAnsi="Times New Roman" w:cs="Times New Roman"/>
+          <w:rFonts w:ascii="Times New Roman" w:eastAsia="標楷體-繁" w:hAnsi="Times New Roman" w:cs="Times New Roman"/>
+        </w:rPr>
+      </w:pPr>
+      <w:r>
+        <w:rPr>
+          <w:rFonts w:ascii="Times New Roman" w:eastAsia="標楷體-繁" w:hAnsi="Times New Roman" w:cs="Times New Roman"/>
+          <w:noProof/>
         </w:rPr>
         <w:drawing>
           <wp:inline distT="0" distB="0" distL="0" distR="0" wp14:anchorId="6CFD7667" wp14:editId="1161C627">
@@ -576,7 +476,7 @@
                     <pic:cNvPicPr/>
                   </pic:nvPicPr>
                   <pic:blipFill>
-                    <a:blip r:embed="rId8"/>
+                    <a:blip r:embed="rId9"/>
                     <a:stretch>
                       <a:fillRect/>
                     </a:stretch>
@@ -599,6 +499,7 @@
       <w:r>
         <w:rPr>
           <w:rFonts w:ascii="Times New Roman" w:eastAsia="標楷體-繁" w:hAnsi="Times New Roman" w:cs="Times New Roman"/>
+          <w:noProof/>
         </w:rPr>
         <w:drawing>
           <wp:inline distT="0" distB="0" distL="0" distR="0" wp14:anchorId="6EF7FB2D" wp14:editId="5E3948C7">
@@ -616,7 +517,7 @@
                     <pic:cNvPicPr/>
                   </pic:nvPicPr>
                   <pic:blipFill>
-                    <a:blip r:embed="rId9"/>
+                    <a:blip r:embed="rId10"/>
                     <a:stretch>
                       <a:fillRect/>
                     </a:stretch>
@@ -669,7 +570,7 @@
     <w:p>
       <w:pPr>
         <w:rPr>
-          <w:rFonts w:ascii="Times New Roman" w:eastAsia="標楷體-繁" w:hAnsi="Times New Roman" w:cs="Times New Roman" w:hint="eastAsia"/>
+          <w:rFonts w:ascii="Times New Roman" w:eastAsia="標楷體-繁" w:hAnsi="Times New Roman" w:cs="Times New Roman"/>
           <w:szCs w:val="24"/>
         </w:rPr>
       </w:pPr>
@@ -830,23 +731,7 @@
           <w:rFonts w:ascii="Times New Roman" w:eastAsia="標楷體-繁" w:hAnsi="Times New Roman" w:cs="Times New Roman"/>
           <w:szCs w:val="24"/>
         </w:rPr>
-        <w:t>`catch (</w:t>
-      </w:r>
-      <w:proofErr w:type="spellStart"/>
-      <w:r>
-        <w:rPr>
-          <w:rFonts w:ascii="Times New Roman" w:eastAsia="標楷體-繁" w:hAnsi="Times New Roman" w:cs="Times New Roman"/>
-          <w:szCs w:val="24"/>
-        </w:rPr>
-        <w:t>ParseException</w:t>
-      </w:r>
-      <w:proofErr w:type="spellEnd"/>
-      <w:r>
-        <w:rPr>
-          <w:rFonts w:ascii="Times New Roman" w:eastAsia="標楷體-繁" w:hAnsi="Times New Roman" w:cs="Times New Roman"/>
-          <w:szCs w:val="24"/>
-        </w:rPr>
-        <w:t xml:space="preserve"> e)` </w:t>
+        <w:t xml:space="preserve">`catch (ParseException e)` </w:t>
       </w:r>
       <w:r>
         <w:rPr>
@@ -895,23 +780,7 @@
           <w:rFonts w:ascii="Times New Roman" w:eastAsia="標楷體-繁" w:hAnsi="Times New Roman" w:cs="Times New Roman"/>
           <w:szCs w:val="24"/>
         </w:rPr>
-        <w:t xml:space="preserve"> `</w:t>
-      </w:r>
-      <w:proofErr w:type="spellStart"/>
-      <w:r>
-        <w:rPr>
-          <w:rFonts w:ascii="Times New Roman" w:eastAsia="標楷體-繁" w:hAnsi="Times New Roman" w:cs="Times New Roman"/>
-          <w:szCs w:val="24"/>
-        </w:rPr>
-        <w:t>e.printStackTrace</w:t>
-      </w:r>
-      <w:proofErr w:type="spellEnd"/>
-      <w:r>
-        <w:rPr>
-          <w:rFonts w:ascii="Times New Roman" w:eastAsia="標楷體-繁" w:hAnsi="Times New Roman" w:cs="Times New Roman"/>
-          <w:szCs w:val="24"/>
-        </w:rPr>
-        <w:t>()`</w:t>
+        <w:t xml:space="preserve"> `e.printStackTrace()`</w:t>
       </w:r>
       <w:r>
         <w:rPr>
@@ -933,6 +802,7 @@
       <w:r>
         <w:rPr>
           <w:rFonts w:ascii="Times New Roman" w:eastAsia="標楷體-繁" w:hAnsi="Times New Roman" w:cs="Times New Roman"/>
+          <w:noProof/>
           <w:szCs w:val="24"/>
         </w:rPr>
         <w:drawing>
@@ -951,7 +821,7 @@
                     <pic:cNvPicPr/>
                   </pic:nvPicPr>
                   <pic:blipFill rotWithShape="1">
-                    <a:blip r:embed="rId10"/>
+                    <a:blip r:embed="rId11"/>
                     <a:srcRect b="2746"/>
                     <a:stretch>
                       <a:fillRect/>
@@ -1137,6 +1007,7 @@
       <w:r>
         <w:rPr>
           <w:rFonts w:ascii="Times New Roman" w:eastAsia="標楷體-繁" w:hAnsi="Times New Roman" w:cs="Times New Roman"/>
+          <w:noProof/>
           <w:szCs w:val="24"/>
         </w:rPr>
         <w:drawing>
@@ -1155,7 +1026,7 @@
                     <pic:cNvPicPr/>
                   </pic:nvPicPr>
                   <pic:blipFill>
-                    <a:blip r:embed="rId11"/>
+                    <a:blip r:embed="rId12"/>
                     <a:stretch>
                       <a:fillRect/>
                     </a:stretch>
@@ -1244,6 +1115,7 @@
       <w:r>
         <w:rPr>
           <w:rFonts w:ascii="Times New Roman" w:eastAsia="標楷體-繁" w:hAnsi="Times New Roman" w:cs="Times New Roman"/>
+          <w:noProof/>
           <w:szCs w:val="24"/>
         </w:rPr>
         <w:lastRenderedPageBreak/>
@@ -1263,7 +1135,7 @@
                     <pic:cNvPicPr/>
                   </pic:nvPicPr>
                   <pic:blipFill>
-                    <a:blip r:embed="rId12"/>
+                    <a:blip r:embed="rId13"/>
                     <a:stretch>
                       <a:fillRect/>
                     </a:stretch>
@@ -1512,23 +1384,7 @@
           <w:rFonts w:ascii="Times New Roman" w:eastAsia="標楷體-繁" w:hAnsi="Times New Roman" w:cs="Times New Roman"/>
           <w:szCs w:val="24"/>
         </w:rPr>
-        <w:t>`new File("</w:t>
-      </w:r>
-      <w:proofErr w:type="spellStart"/>
-      <w:r>
-        <w:rPr>
-          <w:rFonts w:ascii="Times New Roman" w:eastAsia="標楷體-繁" w:hAnsi="Times New Roman" w:cs="Times New Roman"/>
-          <w:szCs w:val="24"/>
-        </w:rPr>
-        <w:t>animaisPerdidos</w:t>
-      </w:r>
-      <w:proofErr w:type="spellEnd"/>
-      <w:r>
-        <w:rPr>
-          <w:rFonts w:ascii="Times New Roman" w:eastAsia="標楷體-繁" w:hAnsi="Times New Roman" w:cs="Times New Roman"/>
-          <w:szCs w:val="24"/>
-        </w:rPr>
-        <w:t>/entrada.xls")`</w:t>
+        <w:t>`new File("animaisPerdidos/entrada.xls")`</w:t>
       </w:r>
       <w:r>
         <w:rPr>
@@ -1542,23 +1398,7 @@
           <w:rFonts w:ascii="Times New Roman" w:eastAsia="標楷體-繁" w:hAnsi="Times New Roman" w:cs="Times New Roman"/>
           <w:szCs w:val="24"/>
         </w:rPr>
-        <w:t>`new File("</w:t>
-      </w:r>
-      <w:proofErr w:type="spellStart"/>
-      <w:r>
-        <w:rPr>
-          <w:rFonts w:ascii="Times New Roman" w:eastAsia="標楷體-繁" w:hAnsi="Times New Roman" w:cs="Times New Roman"/>
-          <w:szCs w:val="24"/>
-        </w:rPr>
-        <w:t>animaisPerdidos</w:t>
-      </w:r>
-      <w:proofErr w:type="spellEnd"/>
-      <w:r>
-        <w:rPr>
-          <w:rFonts w:ascii="Times New Roman" w:eastAsia="標楷體-繁" w:hAnsi="Times New Roman" w:cs="Times New Roman"/>
-          <w:szCs w:val="24"/>
-        </w:rPr>
-        <w:t xml:space="preserve">/saida.txt")` </w:t>
+        <w:t xml:space="preserve">`new File("animaisPerdidos/saida.txt")` </w:t>
       </w:r>
       <w:r>
         <w:rPr>
@@ -1572,39 +1412,7 @@
           <w:rFonts w:ascii="Times New Roman" w:eastAsia="標楷體-繁" w:hAnsi="Times New Roman" w:cs="Times New Roman"/>
           <w:szCs w:val="24"/>
         </w:rPr>
-        <w:t xml:space="preserve"> `new </w:t>
-      </w:r>
-      <w:proofErr w:type="spellStart"/>
-      <w:r>
-        <w:rPr>
-          <w:rFonts w:ascii="Times New Roman" w:eastAsia="標楷體-繁" w:hAnsi="Times New Roman" w:cs="Times New Roman"/>
-          <w:szCs w:val="24"/>
-        </w:rPr>
-        <w:t>FileReader</w:t>
-      </w:r>
-      <w:proofErr w:type="spellEnd"/>
-      <w:r>
-        <w:rPr>
-          <w:rFonts w:ascii="Times New Roman" w:eastAsia="標楷體-繁" w:hAnsi="Times New Roman" w:cs="Times New Roman"/>
-          <w:szCs w:val="24"/>
-        </w:rPr>
-        <w:t>("</w:t>
-      </w:r>
-      <w:proofErr w:type="spellStart"/>
-      <w:r>
-        <w:rPr>
-          <w:rFonts w:ascii="Times New Roman" w:eastAsia="標楷體-繁" w:hAnsi="Times New Roman" w:cs="Times New Roman"/>
-          <w:szCs w:val="24"/>
-        </w:rPr>
-        <w:t>animaisPerdidos</w:t>
-      </w:r>
-      <w:proofErr w:type="spellEnd"/>
-      <w:r>
-        <w:rPr>
-          <w:rFonts w:ascii="Times New Roman" w:eastAsia="標楷體-繁" w:hAnsi="Times New Roman" w:cs="Times New Roman"/>
-          <w:szCs w:val="24"/>
-        </w:rPr>
-        <w:t>/saida.txt")`</w:t>
+        <w:t xml:space="preserve"> `new FileReader("animaisPerdidos/saida.txt")`</w:t>
       </w:r>
       <w:r>
         <w:rPr>
@@ -1634,13 +1442,14 @@
         <w:ind w:left="480"/>
         <w:jc w:val="center"/>
         <w:rPr>
-          <w:rFonts w:ascii="Times New Roman" w:eastAsia="標楷體-繁" w:hAnsi="Times New Roman" w:cs="Times New Roman" w:hint="eastAsia"/>
-          <w:szCs w:val="24"/>
-        </w:rPr>
-      </w:pPr>
-      <w:r>
-        <w:rPr>
-          <w:rFonts w:ascii="Times New Roman" w:eastAsia="標楷體-繁" w:hAnsi="Times New Roman" w:cs="Times New Roman"/>
+          <w:rFonts w:ascii="Times New Roman" w:eastAsia="標楷體-繁" w:hAnsi="Times New Roman" w:cs="Times New Roman"/>
+          <w:szCs w:val="24"/>
+        </w:rPr>
+      </w:pPr>
+      <w:r>
+        <w:rPr>
+          <w:rFonts w:ascii="Times New Roman" w:eastAsia="標楷體-繁" w:hAnsi="Times New Roman" w:cs="Times New Roman"/>
+          <w:noProof/>
           <w:szCs w:val="24"/>
         </w:rPr>
         <w:drawing>
@@ -1659,7 +1468,7 @@
                     <pic:cNvPicPr/>
                   </pic:nvPicPr>
                   <pic:blipFill>
-                    <a:blip r:embed="rId13"/>
+                    <a:blip r:embed="rId14"/>
                     <a:stretch>
                       <a:fillRect/>
                     </a:stretch>
@@ -1711,23 +1520,7 @@
           <w:rFonts w:ascii="Times New Roman" w:eastAsia="標楷體-繁" w:hAnsi="Times New Roman" w:cs="Times New Roman"/>
           <w:szCs w:val="24"/>
         </w:rPr>
-        <w:t xml:space="preserve">`File </w:t>
-      </w:r>
-      <w:proofErr w:type="spellStart"/>
-      <w:r>
-        <w:rPr>
-          <w:rFonts w:ascii="Times New Roman" w:eastAsia="標楷體-繁" w:hAnsi="Times New Roman" w:cs="Times New Roman"/>
-          <w:szCs w:val="24"/>
-        </w:rPr>
-        <w:t>arquivo</w:t>
-      </w:r>
-      <w:proofErr w:type="spellEnd"/>
-      <w:r>
-        <w:rPr>
-          <w:rFonts w:ascii="Times New Roman" w:eastAsia="標楷體-繁" w:hAnsi="Times New Roman" w:cs="Times New Roman"/>
-          <w:szCs w:val="24"/>
-        </w:rPr>
-        <w:t xml:space="preserve">` </w:t>
+        <w:t xml:space="preserve">`File arquivo` </w:t>
       </w:r>
       <w:r>
         <w:rPr>
@@ -1741,23 +1534,7 @@
           <w:rFonts w:ascii="Times New Roman" w:eastAsia="標楷體-繁" w:hAnsi="Times New Roman" w:cs="Times New Roman"/>
           <w:szCs w:val="24"/>
         </w:rPr>
-        <w:t xml:space="preserve"> `</w:t>
-      </w:r>
-      <w:proofErr w:type="spellStart"/>
-      <w:r>
-        <w:rPr>
-          <w:rFonts w:ascii="Times New Roman" w:eastAsia="標楷體-繁" w:hAnsi="Times New Roman" w:cs="Times New Roman"/>
-          <w:szCs w:val="24"/>
-        </w:rPr>
-        <w:t>FileReader</w:t>
-      </w:r>
-      <w:proofErr w:type="spellEnd"/>
-      <w:r>
-        <w:rPr>
-          <w:rFonts w:ascii="Times New Roman" w:eastAsia="標楷體-繁" w:hAnsi="Times New Roman" w:cs="Times New Roman"/>
-          <w:szCs w:val="24"/>
-        </w:rPr>
-        <w:t>`</w:t>
+        <w:t xml:space="preserve"> `FileReader`</w:t>
       </w:r>
       <w:r>
         <w:rPr>
@@ -1771,23 +1548,7 @@
           <w:rFonts w:ascii="Times New Roman" w:eastAsia="標楷體-繁" w:hAnsi="Times New Roman" w:cs="Times New Roman"/>
           <w:szCs w:val="24"/>
         </w:rPr>
-        <w:t>`</w:t>
-      </w:r>
-      <w:proofErr w:type="spellStart"/>
-      <w:r>
-        <w:rPr>
-          <w:rFonts w:ascii="Times New Roman" w:eastAsia="標楷體-繁" w:hAnsi="Times New Roman" w:cs="Times New Roman"/>
-          <w:szCs w:val="24"/>
-        </w:rPr>
-        <w:t>FileNotFoundException</w:t>
-      </w:r>
-      <w:proofErr w:type="spellEnd"/>
-      <w:r>
-        <w:rPr>
-          <w:rFonts w:ascii="Times New Roman" w:eastAsia="標楷體-繁" w:hAnsi="Times New Roman" w:cs="Times New Roman"/>
-          <w:szCs w:val="24"/>
-        </w:rPr>
-        <w:t xml:space="preserve">` </w:t>
+        <w:t xml:space="preserve">`FileNotFoundException` </w:t>
       </w:r>
       <w:r>
         <w:rPr>
@@ -1801,23 +1562,7 @@
           <w:rFonts w:ascii="Times New Roman" w:eastAsia="標楷體-繁" w:hAnsi="Times New Roman" w:cs="Times New Roman"/>
           <w:szCs w:val="24"/>
         </w:rPr>
-        <w:t xml:space="preserve"> `</w:t>
-      </w:r>
-      <w:proofErr w:type="spellStart"/>
-      <w:r>
-        <w:rPr>
-          <w:rFonts w:ascii="Times New Roman" w:eastAsia="標楷體-繁" w:hAnsi="Times New Roman" w:cs="Times New Roman"/>
-          <w:szCs w:val="24"/>
-        </w:rPr>
-        <w:t>arquivo.createNewFile</w:t>
-      </w:r>
-      <w:proofErr w:type="spellEnd"/>
-      <w:r>
-        <w:rPr>
-          <w:rFonts w:ascii="Times New Roman" w:eastAsia="標楷體-繁" w:hAnsi="Times New Roman" w:cs="Times New Roman"/>
-          <w:szCs w:val="24"/>
-        </w:rPr>
-        <w:t xml:space="preserve">()` </w:t>
+        <w:t xml:space="preserve"> `arquivo.createNewFile()` </w:t>
       </w:r>
       <w:r>
         <w:rPr>
@@ -1831,23 +1576,7 @@
           <w:rFonts w:ascii="Times New Roman" w:eastAsia="標楷體-繁" w:hAnsi="Times New Roman" w:cs="Times New Roman"/>
           <w:szCs w:val="24"/>
         </w:rPr>
-        <w:t>`</w:t>
-      </w:r>
-      <w:proofErr w:type="spellStart"/>
-      <w:r>
-        <w:rPr>
-          <w:rFonts w:ascii="Times New Roman" w:eastAsia="標楷體-繁" w:hAnsi="Times New Roman" w:cs="Times New Roman"/>
-          <w:szCs w:val="24"/>
-        </w:rPr>
-        <w:t>arquivo</w:t>
-      </w:r>
-      <w:proofErr w:type="spellEnd"/>
-      <w:r>
-        <w:rPr>
-          <w:rFonts w:ascii="Times New Roman" w:eastAsia="標楷體-繁" w:hAnsi="Times New Roman" w:cs="Times New Roman"/>
-          <w:szCs w:val="24"/>
-        </w:rPr>
-        <w:t xml:space="preserve">` </w:t>
+        <w:t xml:space="preserve">`arquivo` </w:t>
       </w:r>
       <w:r>
         <w:rPr>
@@ -1877,13 +1606,14 @@
         <w:ind w:left="480"/>
         <w:jc w:val="center"/>
         <w:rPr>
-          <w:rFonts w:ascii="Times New Roman" w:eastAsia="標楷體-繁" w:hAnsi="Times New Roman" w:cs="Times New Roman" w:hint="eastAsia"/>
-          <w:szCs w:val="24"/>
-        </w:rPr>
-      </w:pPr>
-      <w:r>
-        <w:rPr>
-          <w:rFonts w:ascii="Times New Roman" w:eastAsia="標楷體-繁" w:hAnsi="Times New Roman" w:cs="Times New Roman"/>
+          <w:rFonts w:ascii="Times New Roman" w:eastAsia="標楷體-繁" w:hAnsi="Times New Roman" w:cs="Times New Roman"/>
+          <w:szCs w:val="24"/>
+        </w:rPr>
+      </w:pPr>
+      <w:r>
+        <w:rPr>
+          <w:rFonts w:ascii="Times New Roman" w:eastAsia="標楷體-繁" w:hAnsi="Times New Roman" w:cs="Times New Roman"/>
+          <w:noProof/>
           <w:szCs w:val="24"/>
         </w:rPr>
         <w:lastRenderedPageBreak/>
@@ -1903,7 +1633,7 @@
                     <pic:cNvPicPr/>
                   </pic:nvPicPr>
                   <pic:blipFill>
-                    <a:blip r:embed="rId14"/>
+                    <a:blip r:embed="rId15"/>
                     <a:stretch>
                       <a:fillRect/>
                     </a:stretch>
@@ -2081,7 +1811,7 @@
                     </pic:cNvPicPr>
                   </pic:nvPicPr>
                   <pic:blipFill>
-                    <a:blip r:embed="rId15">
+                    <a:blip r:embed="rId16">
                       <a:extLst>
                         <a:ext uri="{28A0092B-C50C-407E-A947-70E740481C1C}">
                           <a14:useLocalDpi xmlns:a14="http://schemas.microsoft.com/office/drawing/2010/main" val="0"/>
@@ -2146,6 +1876,7 @@
       <w:r>
         <w:rPr>
           <w:rFonts w:ascii="Times New Roman" w:eastAsia="標楷體-繁" w:hAnsi="Times New Roman" w:cs="Times New Roman"/>
+          <w:noProof/>
         </w:rPr>
         <w:drawing>
           <wp:inline distT="0" distB="0" distL="0" distR="0" wp14:anchorId="2E5E5AA6" wp14:editId="2332799D">
@@ -2163,7 +1894,7 @@
                     <pic:cNvPicPr/>
                   </pic:nvPicPr>
                   <pic:blipFill>
-                    <a:blip r:embed="rId16"/>
+                    <a:blip r:embed="rId17"/>
                     <a:stretch>
                       <a:fillRect/>
                     </a:stretch>
@@ -2214,6 +1945,7 @@
       <w:r>
         <w:rPr>
           <w:rFonts w:ascii="Times New Roman" w:eastAsia="標楷體-繁" w:hAnsi="Times New Roman" w:cs="Times New Roman"/>
+          <w:noProof/>
         </w:rPr>
         <w:lastRenderedPageBreak/>
         <w:drawing>
@@ -2232,7 +1964,7 @@
                     <pic:cNvPicPr/>
                   </pic:nvPicPr>
                   <pic:blipFill>
-                    <a:blip r:embed="rId17"/>
+                    <a:blip r:embed="rId18"/>
                     <a:stretch>
                       <a:fillRect/>
                     </a:stretch>
@@ -2340,7 +2072,7 @@
     <w:p>
       <w:pPr>
         <w:rPr>
-          <w:rFonts w:ascii="Times New Roman" w:eastAsia="標楷體-繁" w:hAnsi="Times New Roman" w:cs="Times New Roman" w:hint="eastAsia"/>
+          <w:rFonts w:ascii="Times New Roman" w:eastAsia="標楷體-繁" w:hAnsi="Times New Roman" w:cs="Times New Roman"/>
           <w:szCs w:val="24"/>
         </w:rPr>
       </w:pPr>
@@ -2404,49 +2136,7 @@
         <w:rPr>
           <w:rFonts w:ascii="Times New Roman" w:eastAsia="標楷體-繁" w:hAnsi="Times New Roman" w:cs="Times New Roman"/>
         </w:rPr>
-        <w:t xml:space="preserve">`cep, </w:t>
-      </w:r>
-      <w:proofErr w:type="spellStart"/>
-      <w:r>
-        <w:rPr>
-          <w:rFonts w:ascii="Times New Roman" w:eastAsia="標楷體-繁" w:hAnsi="Times New Roman" w:cs="Times New Roman"/>
-        </w:rPr>
-        <w:t>rua</w:t>
-      </w:r>
-      <w:proofErr w:type="spellEnd"/>
-      <w:r>
-        <w:rPr>
-          <w:rFonts w:ascii="Times New Roman" w:eastAsia="標楷體-繁" w:hAnsi="Times New Roman" w:cs="Times New Roman"/>
-        </w:rPr>
-        <w:t xml:space="preserve">, bairro, </w:t>
-      </w:r>
-      <w:proofErr w:type="spellStart"/>
-      <w:r>
-        <w:rPr>
-          <w:rFonts w:ascii="Times New Roman" w:eastAsia="標楷體-繁" w:hAnsi="Times New Roman" w:cs="Times New Roman"/>
-        </w:rPr>
-        <w:t>cidade</w:t>
-      </w:r>
-      <w:proofErr w:type="spellEnd"/>
-      <w:r>
-        <w:rPr>
-          <w:rFonts w:ascii="Times New Roman" w:eastAsia="標楷體-繁" w:hAnsi="Times New Roman" w:cs="Times New Roman"/>
-        </w:rPr>
-        <w:t xml:space="preserve">, </w:t>
-      </w:r>
-      <w:proofErr w:type="spellStart"/>
-      <w:r>
-        <w:rPr>
-          <w:rFonts w:ascii="Times New Roman" w:eastAsia="標楷體-繁" w:hAnsi="Times New Roman" w:cs="Times New Roman"/>
-        </w:rPr>
-        <w:t>uf</w:t>
-      </w:r>
-      <w:proofErr w:type="spellEnd"/>
-      <w:r>
-        <w:rPr>
-          <w:rFonts w:ascii="Times New Roman" w:eastAsia="標楷體-繁" w:hAnsi="Times New Roman" w:cs="Times New Roman"/>
-        </w:rPr>
-        <w:t>, latitude, longitude`</w:t>
+        <w:t>`cep, rua, bairro, cidade, uf, latitude, longitude`</w:t>
       </w:r>
       <w:r>
         <w:rPr>
@@ -2497,7 +2187,7 @@
                     </pic:cNvPicPr>
                   </pic:nvPicPr>
                   <pic:blipFill>
-                    <a:blip r:embed="rId18">
+                    <a:blip r:embed="rId19">
                       <a:extLst>
                         <a:ext uri="{28A0092B-C50C-407E-A947-70E740481C1C}">
                           <a14:useLocalDpi xmlns:a14="http://schemas.microsoft.com/office/drawing/2010/main" val="0"/>
@@ -2561,7 +2251,7 @@
         <w:shd w:val="clear" w:color="auto" w:fill="FFFFFF"/>
         <w:spacing w:line="270" w:lineRule="atLeast"/>
         <w:rPr>
-          <w:rFonts w:ascii="Times New Roman" w:eastAsia="標楷體-繁" w:hAnsi="Times New Roman" w:cs="Times New Roman" w:hint="eastAsia"/>
+          <w:rFonts w:ascii="Times New Roman" w:eastAsia="標楷體-繁" w:hAnsi="Times New Roman" w:cs="Times New Roman"/>
         </w:rPr>
       </w:pPr>
       <w:r>
@@ -2600,7 +2290,7 @@
         <w:pStyle w:val="1"/>
         <w:jc w:val="both"/>
         <w:rPr>
-          <w:rFonts w:ascii="Times New Roman" w:eastAsia="標楷體-繁" w:hAnsi="Times New Roman" w:cs="Times New Roman" w:hint="eastAsia"/>
+          <w:rFonts w:ascii="Times New Roman" w:eastAsia="標楷體-繁" w:hAnsi="Times New Roman" w:cs="Times New Roman"/>
         </w:rPr>
       </w:pPr>
       <w:r>
@@ -2673,6 +2363,7 @@
       <w:r>
         <w:rPr>
           <w:rFonts w:ascii="Times New Roman" w:eastAsia="標楷體-繁" w:hAnsi="Times New Roman" w:cs="Times New Roman"/>
+          <w:noProof/>
           <w:szCs w:val="24"/>
         </w:rPr>
         <w:drawing>
@@ -2691,7 +2382,7 @@
                     <pic:cNvPicPr/>
                   </pic:nvPicPr>
                   <pic:blipFill>
-                    <a:blip r:embed="rId19"/>
+                    <a:blip r:embed="rId20"/>
                     <a:stretch>
                       <a:fillRect/>
                     </a:stretch>
@@ -2758,6 +2449,7 @@
       <w:r>
         <w:rPr>
           <w:rFonts w:ascii="Times New Roman" w:eastAsia="標楷體-繁" w:hAnsi="Times New Roman" w:cs="Times New Roman"/>
+          <w:noProof/>
           <w:szCs w:val="24"/>
         </w:rPr>
         <w:drawing>
@@ -2776,7 +2468,7 @@
                     <pic:cNvPicPr/>
                   </pic:nvPicPr>
                   <pic:blipFill>
-                    <a:blip r:embed="rId20"/>
+                    <a:blip r:embed="rId21"/>
                     <a:stretch>
                       <a:fillRect/>
                     </a:stretch>
@@ -2921,23 +2613,7 @@
           <w:rFonts w:ascii="Times New Roman" w:eastAsia="標楷體-繁" w:hAnsi="Times New Roman" w:cs="Times New Roman"/>
           <w:szCs w:val="24"/>
         </w:rPr>
-        <w:t xml:space="preserve"> `</w:t>
-      </w:r>
-      <w:proofErr w:type="spellStart"/>
-      <w:r>
-        <w:rPr>
-          <w:rFonts w:ascii="Times New Roman" w:eastAsia="標楷體-繁" w:hAnsi="Times New Roman" w:cs="Times New Roman"/>
-          <w:szCs w:val="24"/>
-        </w:rPr>
-        <w:t>pet.getUsuario</w:t>
-      </w:r>
-      <w:proofErr w:type="spellEnd"/>
-      <w:r>
-        <w:rPr>
-          <w:rFonts w:ascii="Times New Roman" w:eastAsia="標楷體-繁" w:hAnsi="Times New Roman" w:cs="Times New Roman"/>
-          <w:szCs w:val="24"/>
-        </w:rPr>
-        <w:t xml:space="preserve">().get...` </w:t>
+        <w:t xml:space="preserve"> `pet.getUsuario().get...` </w:t>
       </w:r>
       <w:r>
         <w:rPr>
@@ -2961,6 +2637,7 @@
       <w:r>
         <w:rPr>
           <w:rFonts w:ascii="Times New Roman" w:eastAsia="標楷體-繁" w:hAnsi="Times New Roman" w:cs="Times New Roman"/>
+          <w:noProof/>
           <w:szCs w:val="24"/>
         </w:rPr>
         <w:drawing>
@@ -2979,7 +2656,7 @@
                     <pic:cNvPicPr/>
                   </pic:nvPicPr>
                   <pic:blipFill>
-                    <a:blip r:embed="rId21"/>
+                    <a:blip r:embed="rId22"/>
                     <a:stretch>
                       <a:fillRect/>
                     </a:stretch>
@@ -3030,7 +2707,7 @@
                     </pic:cNvPicPr>
                   </pic:nvPicPr>
                   <pic:blipFill>
-                    <a:blip r:embed="rId22">
+                    <a:blip r:embed="rId23">
                       <a:extLst>
                         <a:ext uri="{28A0092B-C50C-407E-A947-70E740481C1C}">
                           <a14:useLocalDpi xmlns:a14="http://schemas.microsoft.com/office/drawing/2010/main" val="0"/>
@@ -3096,39 +2773,7 @@
           <w:rFonts w:ascii="Times New Roman" w:eastAsia="標楷體-繁" w:hAnsi="Times New Roman" w:cs="Times New Roman"/>
           <w:szCs w:val="24"/>
         </w:rPr>
-        <w:t>`</w:t>
-      </w:r>
-      <w:proofErr w:type="spellStart"/>
-      <w:r>
-        <w:rPr>
-          <w:rFonts w:ascii="Times New Roman" w:eastAsia="標楷體-繁" w:hAnsi="Times New Roman" w:cs="Times New Roman"/>
-          <w:szCs w:val="24"/>
-        </w:rPr>
-        <w:t>petPerdido.getUsuario</w:t>
-      </w:r>
-      <w:proofErr w:type="spellEnd"/>
-      <w:r>
-        <w:rPr>
-          <w:rFonts w:ascii="Times New Roman" w:eastAsia="標楷體-繁" w:hAnsi="Times New Roman" w:cs="Times New Roman"/>
-          <w:szCs w:val="24"/>
-        </w:rPr>
-        <w:t>().</w:t>
-      </w:r>
-      <w:proofErr w:type="spellStart"/>
-      <w:r>
-        <w:rPr>
-          <w:rFonts w:ascii="Times New Roman" w:eastAsia="標楷體-繁" w:hAnsi="Times New Roman" w:cs="Times New Roman"/>
-          <w:szCs w:val="24"/>
-        </w:rPr>
-        <w:t>getIdPessoa</w:t>
-      </w:r>
-      <w:proofErr w:type="spellEnd"/>
-      <w:r>
-        <w:rPr>
-          <w:rFonts w:ascii="Times New Roman" w:eastAsia="標楷體-繁" w:hAnsi="Times New Roman" w:cs="Times New Roman"/>
-          <w:szCs w:val="24"/>
-        </w:rPr>
-        <w:t>()`</w:t>
+        <w:t>`petPerdido.getUsuario().getIdPessoa()`</w:t>
       </w:r>
       <w:r>
         <w:rPr>
@@ -3142,39 +2787,7 @@
           <w:rFonts w:ascii="Times New Roman" w:eastAsia="標楷體-繁" w:hAnsi="Times New Roman" w:cs="Times New Roman"/>
           <w:szCs w:val="24"/>
         </w:rPr>
-        <w:t>`</w:t>
-      </w:r>
-      <w:proofErr w:type="spellStart"/>
-      <w:r>
-        <w:rPr>
-          <w:rFonts w:ascii="Times New Roman" w:eastAsia="標楷體-繁" w:hAnsi="Times New Roman" w:cs="Times New Roman"/>
-          <w:szCs w:val="24"/>
-        </w:rPr>
-        <w:t>animalPersistido.getUsuarioAchou</w:t>
-      </w:r>
-      <w:proofErr w:type="spellEnd"/>
-      <w:r>
-        <w:rPr>
-          <w:rFonts w:ascii="Times New Roman" w:eastAsia="標楷體-繁" w:hAnsi="Times New Roman" w:cs="Times New Roman"/>
-          <w:szCs w:val="24"/>
-        </w:rPr>
-        <w:t>().</w:t>
-      </w:r>
-      <w:proofErr w:type="spellStart"/>
-      <w:r>
-        <w:rPr>
-          <w:rFonts w:ascii="Times New Roman" w:eastAsia="標楷體-繁" w:hAnsi="Times New Roman" w:cs="Times New Roman"/>
-          <w:szCs w:val="24"/>
-        </w:rPr>
-        <w:t>getIdPessoa</w:t>
-      </w:r>
-      <w:proofErr w:type="spellEnd"/>
-      <w:r>
-        <w:rPr>
-          <w:rFonts w:ascii="Times New Roman" w:eastAsia="標楷體-繁" w:hAnsi="Times New Roman" w:cs="Times New Roman"/>
-          <w:szCs w:val="24"/>
-        </w:rPr>
-        <w:t>()`</w:t>
+        <w:t>`animalPersistido.getUsuarioAchou().getIdPessoa()`</w:t>
       </w:r>
       <w:r>
         <w:rPr>
@@ -3189,13 +2802,14 @@
         <w:spacing w:line="278" w:lineRule="auto"/>
         <w:jc w:val="center"/>
         <w:rPr>
-          <w:rFonts w:ascii="Times New Roman" w:eastAsia="標楷體-繁" w:hAnsi="Times New Roman" w:cs="Times New Roman" w:hint="eastAsia"/>
-          <w:szCs w:val="24"/>
-        </w:rPr>
-      </w:pPr>
-      <w:r>
-        <w:rPr>
-          <w:rFonts w:ascii="Times New Roman" w:eastAsia="標楷體-繁" w:hAnsi="Times New Roman" w:cs="Times New Roman"/>
+          <w:rFonts w:ascii="Times New Roman" w:eastAsia="標楷體-繁" w:hAnsi="Times New Roman" w:cs="Times New Roman"/>
+          <w:szCs w:val="24"/>
+        </w:rPr>
+      </w:pPr>
+      <w:r>
+        <w:rPr>
+          <w:rFonts w:ascii="Times New Roman" w:eastAsia="標楷體-繁" w:hAnsi="Times New Roman" w:cs="Times New Roman"/>
+          <w:noProof/>
           <w:szCs w:val="24"/>
         </w:rPr>
         <w:drawing>
@@ -3214,7 +2828,7 @@
                     <pic:cNvPicPr/>
                   </pic:nvPicPr>
                   <pic:blipFill>
-                    <a:blip r:embed="rId23"/>
+                    <a:blip r:embed="rId24"/>
                     <a:stretch>
                       <a:fillRect/>
                     </a:stretch>
@@ -3294,21 +2908,7 @@
         <w:rPr>
           <w:rFonts w:ascii="Times New Roman" w:eastAsia="標楷體-繁" w:hAnsi="Times New Roman" w:cs="Times New Roman"/>
         </w:rPr>
-        <w:t>`</w:t>
-      </w:r>
-      <w:proofErr w:type="spellStart"/>
-      <w:r>
-        <w:rPr>
-          <w:rFonts w:ascii="Times New Roman" w:eastAsia="標楷體-繁" w:hAnsi="Times New Roman" w:cs="Times New Roman"/>
-        </w:rPr>
-        <w:t>Usuario</w:t>
-      </w:r>
-      <w:proofErr w:type="spellEnd"/>
-      <w:r>
-        <w:rPr>
-          <w:rFonts w:ascii="Times New Roman" w:eastAsia="標楷體-繁" w:hAnsi="Times New Roman" w:cs="Times New Roman"/>
-        </w:rPr>
-        <w:t>`</w:t>
+        <w:t>`Usuario`</w:t>
       </w:r>
       <w:r>
         <w:rPr>
@@ -3366,14 +2966,7 @@
           <w:rFonts w:ascii="Times New Roman" w:eastAsia="標楷體-繁" w:hAnsi="Times New Roman" w:cs="Times New Roman"/>
           <w:szCs w:val="24"/>
         </w:rPr>
-        <w:t>`model/InfoPet.java`</w:t>
-      </w:r>
-      <w:r>
-        <w:rPr>
-          <w:rFonts w:ascii="Times New Roman" w:eastAsia="標楷體-繁" w:hAnsi="Times New Roman" w:cs="Times New Roman"/>
-          <w:szCs w:val="24"/>
-        </w:rPr>
-        <w:t xml:space="preserve"> </w:t>
+        <w:t xml:space="preserve">`model/InfoPet.java` </w:t>
       </w:r>
       <w:r>
         <w:rPr>
@@ -3387,39 +2980,7 @@
           <w:rFonts w:ascii="Times New Roman" w:eastAsia="標楷體-繁" w:hAnsi="Times New Roman" w:cs="Times New Roman"/>
           <w:szCs w:val="24"/>
         </w:rPr>
-        <w:t xml:space="preserve"> `</w:t>
-      </w:r>
-      <w:proofErr w:type="spellStart"/>
-      <w:r>
-        <w:rPr>
-          <w:rFonts w:ascii="Times New Roman" w:eastAsia="標楷體-繁" w:hAnsi="Times New Roman" w:cs="Times New Roman"/>
-          <w:szCs w:val="24"/>
-        </w:rPr>
-        <w:t>InfoPet</w:t>
-      </w:r>
-      <w:proofErr w:type="spellEnd"/>
-      <w:r>
-        <w:rPr>
-          <w:rFonts w:ascii="Times New Roman" w:eastAsia="標楷體-繁" w:hAnsi="Times New Roman" w:cs="Times New Roman"/>
-          <w:szCs w:val="24"/>
-        </w:rPr>
-        <w:t>(</w:t>
-      </w:r>
-      <w:proofErr w:type="spellStart"/>
-      <w:r>
-        <w:rPr>
-          <w:rFonts w:ascii="Times New Roman" w:eastAsia="標楷體-繁" w:hAnsi="Times New Roman" w:cs="Times New Roman"/>
-          <w:szCs w:val="24"/>
-        </w:rPr>
-        <w:t>PetPerdido</w:t>
-      </w:r>
-      <w:proofErr w:type="spellEnd"/>
-      <w:r>
-        <w:rPr>
-          <w:rFonts w:ascii="Times New Roman" w:eastAsia="標楷體-繁" w:hAnsi="Times New Roman" w:cs="Times New Roman"/>
-          <w:szCs w:val="24"/>
-        </w:rPr>
-        <w:t xml:space="preserve"> pet)`</w:t>
+        <w:t xml:space="preserve"> `InfoPet(PetPerdido pet)`</w:t>
       </w:r>
       <w:r>
         <w:rPr>
@@ -3433,23 +2994,7 @@
           <w:rFonts w:ascii="Times New Roman" w:eastAsia="標楷體-繁" w:hAnsi="Times New Roman" w:cs="Times New Roman"/>
           <w:szCs w:val="24"/>
         </w:rPr>
-        <w:t xml:space="preserve"> `</w:t>
-      </w:r>
-      <w:proofErr w:type="spellStart"/>
-      <w:r>
-        <w:rPr>
-          <w:rFonts w:ascii="Times New Roman" w:eastAsia="標楷體-繁" w:hAnsi="Times New Roman" w:cs="Times New Roman"/>
-          <w:szCs w:val="24"/>
-        </w:rPr>
-        <w:t>PetPerdido</w:t>
-      </w:r>
-      <w:proofErr w:type="spellEnd"/>
-      <w:r>
-        <w:rPr>
-          <w:rFonts w:ascii="Times New Roman" w:eastAsia="標楷體-繁" w:hAnsi="Times New Roman" w:cs="Times New Roman"/>
-          <w:szCs w:val="24"/>
-        </w:rPr>
-        <w:t xml:space="preserve">` </w:t>
+        <w:t xml:space="preserve"> `PetPerdido` </w:t>
       </w:r>
       <w:r>
         <w:rPr>
@@ -3463,23 +3008,7 @@
           <w:rFonts w:ascii="Times New Roman" w:eastAsia="標楷體-繁" w:hAnsi="Times New Roman" w:cs="Times New Roman"/>
           <w:szCs w:val="24"/>
         </w:rPr>
-        <w:t xml:space="preserve"> `</w:t>
-      </w:r>
-      <w:proofErr w:type="spellStart"/>
-      <w:r>
-        <w:rPr>
-          <w:rFonts w:ascii="Times New Roman" w:eastAsia="標楷體-繁" w:hAnsi="Times New Roman" w:cs="Times New Roman"/>
-          <w:szCs w:val="24"/>
-        </w:rPr>
-        <w:t>Usuario</w:t>
-      </w:r>
-      <w:proofErr w:type="spellEnd"/>
-      <w:r>
-        <w:rPr>
-          <w:rFonts w:ascii="Times New Roman" w:eastAsia="標楷體-繁" w:hAnsi="Times New Roman" w:cs="Times New Roman"/>
-          <w:szCs w:val="24"/>
-        </w:rPr>
-        <w:t xml:space="preserve">` </w:t>
+        <w:t xml:space="preserve"> `Usuario` </w:t>
       </w:r>
       <w:r>
         <w:rPr>
@@ -3493,71 +3022,7 @@
           <w:rFonts w:ascii="Times New Roman" w:eastAsia="標楷體-繁" w:hAnsi="Times New Roman" w:cs="Times New Roman"/>
           <w:szCs w:val="24"/>
         </w:rPr>
-        <w:t>`</w:t>
-      </w:r>
-      <w:proofErr w:type="spellStart"/>
-      <w:r>
-        <w:rPr>
-          <w:rFonts w:ascii="Times New Roman" w:eastAsia="標楷體-繁" w:hAnsi="Times New Roman" w:cs="Times New Roman"/>
-          <w:szCs w:val="24"/>
-        </w:rPr>
-        <w:t>pet.getUsuario</w:t>
-      </w:r>
-      <w:proofErr w:type="spellEnd"/>
-      <w:r>
-        <w:rPr>
-          <w:rFonts w:ascii="Times New Roman" w:eastAsia="標楷體-繁" w:hAnsi="Times New Roman" w:cs="Times New Roman"/>
-          <w:szCs w:val="24"/>
-        </w:rPr>
-        <w:t>().</w:t>
-      </w:r>
-      <w:proofErr w:type="spellStart"/>
-      <w:r>
-        <w:rPr>
-          <w:rFonts w:ascii="Times New Roman" w:eastAsia="標楷體-繁" w:hAnsi="Times New Roman" w:cs="Times New Roman"/>
-          <w:szCs w:val="24"/>
-        </w:rPr>
-        <w:t>getEmail</w:t>
-      </w:r>
-      <w:proofErr w:type="spellEnd"/>
-      <w:r>
-        <w:rPr>
-          <w:rFonts w:ascii="Times New Roman" w:eastAsia="標楷體-繁" w:hAnsi="Times New Roman" w:cs="Times New Roman"/>
-          <w:szCs w:val="24"/>
-        </w:rPr>
-        <w:t>()`, `</w:t>
-      </w:r>
-      <w:proofErr w:type="spellStart"/>
-      <w:r>
-        <w:rPr>
-          <w:rFonts w:ascii="Times New Roman" w:eastAsia="標楷體-繁" w:hAnsi="Times New Roman" w:cs="Times New Roman"/>
-          <w:szCs w:val="24"/>
-        </w:rPr>
-        <w:t>getNome</w:t>
-      </w:r>
-      <w:proofErr w:type="spellEnd"/>
-      <w:r>
-        <w:rPr>
-          <w:rFonts w:ascii="Times New Roman" w:eastAsia="標楷體-繁" w:hAnsi="Times New Roman" w:cs="Times New Roman"/>
-          <w:szCs w:val="24"/>
-        </w:rPr>
-        <w:t>()`, `</w:t>
-      </w:r>
-      <w:proofErr w:type="spellStart"/>
-      <w:r>
-        <w:rPr>
-          <w:rFonts w:ascii="Times New Roman" w:eastAsia="標楷體-繁" w:hAnsi="Times New Roman" w:cs="Times New Roman"/>
-          <w:szCs w:val="24"/>
-        </w:rPr>
-        <w:t>getTelefoneCelular</w:t>
-      </w:r>
-      <w:proofErr w:type="spellEnd"/>
-      <w:r>
-        <w:rPr>
-          <w:rFonts w:ascii="Times New Roman" w:eastAsia="標楷體-繁" w:hAnsi="Times New Roman" w:cs="Times New Roman"/>
-          <w:szCs w:val="24"/>
-        </w:rPr>
-        <w:t xml:space="preserve">()` </w:t>
+        <w:t xml:space="preserve">`pet.getUsuario().getEmail()`, `getNome()`, `getTelefoneCelular()` </w:t>
       </w:r>
       <w:r>
         <w:rPr>
@@ -3578,6 +3043,7 @@
       <w:r>
         <w:rPr>
           <w:rFonts w:ascii="Times New Roman" w:eastAsia="標楷體-繁" w:hAnsi="Times New Roman" w:cs="Times New Roman"/>
+          <w:noProof/>
           <w:szCs w:val="24"/>
         </w:rPr>
         <w:drawing>
@@ -3596,7 +3062,7 @@
                     <pic:cNvPicPr/>
                   </pic:nvPicPr>
                   <pic:blipFill>
-                    <a:blip r:embed="rId24"/>
+                    <a:blip r:embed="rId25"/>
                     <a:stretch>
                       <a:fillRect/>
                     </a:stretch>
@@ -3647,7 +3113,7 @@
                     </pic:cNvPicPr>
                   </pic:nvPicPr>
                   <pic:blipFill>
-                    <a:blip r:embed="rId25">
+                    <a:blip r:embed="rId26">
                       <a:extLst>
                         <a:ext uri="{28A0092B-C50C-407E-A947-70E740481C1C}">
                           <a14:useLocalDpi xmlns:a14="http://schemas.microsoft.com/office/drawing/2010/main" val="0"/>
@@ -3723,35 +3189,7 @@
         <w:rPr>
           <w:rFonts w:ascii="Times New Roman" w:eastAsia="標楷體-繁" w:hAnsi="Times New Roman" w:cs="Times New Roman"/>
         </w:rPr>
-        <w:t xml:space="preserve"> `</w:t>
-      </w:r>
-      <w:proofErr w:type="spellStart"/>
-      <w:r>
-        <w:rPr>
-          <w:rFonts w:ascii="Times New Roman" w:eastAsia="標楷體-繁" w:hAnsi="Times New Roman" w:cs="Times New Roman"/>
-        </w:rPr>
-        <w:t>PetPerdido</w:t>
-      </w:r>
-      <w:proofErr w:type="spellEnd"/>
-      <w:r>
-        <w:rPr>
-          <w:rFonts w:ascii="Times New Roman" w:eastAsia="標楷體-繁" w:hAnsi="Times New Roman" w:cs="Times New Roman"/>
-        </w:rPr>
-        <w:t>/</w:t>
-      </w:r>
-      <w:proofErr w:type="spellStart"/>
-      <w:r>
-        <w:rPr>
-          <w:rFonts w:ascii="Times New Roman" w:eastAsia="標楷體-繁" w:hAnsi="Times New Roman" w:cs="Times New Roman"/>
-        </w:rPr>
-        <w:t>Usuario</w:t>
-      </w:r>
-      <w:proofErr w:type="spellEnd"/>
-      <w:r>
-        <w:rPr>
-          <w:rFonts w:ascii="Times New Roman" w:eastAsia="標楷體-繁" w:hAnsi="Times New Roman" w:cs="Times New Roman"/>
-        </w:rPr>
-        <w:t xml:space="preserve">` </w:t>
+        <w:t xml:space="preserve"> `PetPerdido/Usuario` </w:t>
       </w:r>
       <w:r>
         <w:rPr>
@@ -3763,21 +3201,7 @@
         <w:rPr>
           <w:rFonts w:ascii="Times New Roman" w:eastAsia="標楷體-繁" w:hAnsi="Times New Roman" w:cs="Times New Roman"/>
         </w:rPr>
-        <w:t>`</w:t>
-      </w:r>
-      <w:proofErr w:type="spellStart"/>
-      <w:r>
-        <w:rPr>
-          <w:rFonts w:ascii="Times New Roman" w:eastAsia="標楷體-繁" w:hAnsi="Times New Roman" w:cs="Times New Roman"/>
-        </w:rPr>
-        <w:t>InfoPet</w:t>
-      </w:r>
-      <w:proofErr w:type="spellEnd"/>
-      <w:r>
-        <w:rPr>
-          <w:rFonts w:ascii="Times New Roman" w:eastAsia="標楷體-繁" w:hAnsi="Times New Roman" w:cs="Times New Roman"/>
-        </w:rPr>
-        <w:t xml:space="preserve">` </w:t>
+        <w:t xml:space="preserve">`InfoPet` </w:t>
       </w:r>
       <w:r>
         <w:rPr>
@@ -3858,39 +3282,7 @@
           <w:rFonts w:ascii="Times New Roman" w:eastAsia="標楷體-繁" w:hAnsi="Times New Roman" w:cs="Times New Roman"/>
           <w:szCs w:val="24"/>
         </w:rPr>
-        <w:t>`</w:t>
-      </w:r>
-      <w:proofErr w:type="spellStart"/>
-      <w:r>
-        <w:rPr>
-          <w:rFonts w:ascii="Times New Roman" w:eastAsia="標楷體-繁" w:hAnsi="Times New Roman" w:cs="Times New Roman"/>
-          <w:szCs w:val="24"/>
-        </w:rPr>
-        <w:t>Usuario</w:t>
-      </w:r>
-      <w:proofErr w:type="spellEnd"/>
-      <w:r>
-        <w:rPr>
-          <w:rFonts w:ascii="Times New Roman" w:eastAsia="標楷體-繁" w:hAnsi="Times New Roman" w:cs="Times New Roman"/>
-          <w:szCs w:val="24"/>
-        </w:rPr>
-        <w:t>`, `</w:t>
-      </w:r>
-      <w:proofErr w:type="spellStart"/>
-      <w:r>
-        <w:rPr>
-          <w:rFonts w:ascii="Times New Roman" w:eastAsia="標楷體-繁" w:hAnsi="Times New Roman" w:cs="Times New Roman"/>
-          <w:szCs w:val="24"/>
-        </w:rPr>
-        <w:t>PetPerdido</w:t>
-      </w:r>
-      <w:proofErr w:type="spellEnd"/>
-      <w:r>
-        <w:rPr>
-          <w:rFonts w:ascii="Times New Roman" w:eastAsia="標楷體-繁" w:hAnsi="Times New Roman" w:cs="Times New Roman"/>
-          <w:szCs w:val="24"/>
-        </w:rPr>
-        <w:t xml:space="preserve">` </w:t>
+        <w:t xml:space="preserve">`Usuario`, `PetPerdido` </w:t>
       </w:r>
       <w:r>
         <w:rPr>
@@ -3918,39 +3310,7 @@
           <w:rFonts w:ascii="Times New Roman" w:eastAsia="標楷體-繁" w:hAnsi="Times New Roman" w:cs="Times New Roman"/>
           <w:szCs w:val="24"/>
         </w:rPr>
-        <w:t>`</w:t>
-      </w:r>
-      <w:proofErr w:type="spellStart"/>
-      <w:r>
-        <w:rPr>
-          <w:rFonts w:ascii="Times New Roman" w:eastAsia="標楷體-繁" w:hAnsi="Times New Roman" w:cs="Times New Roman"/>
-          <w:szCs w:val="24"/>
-        </w:rPr>
-        <w:t>telefoneFixo</w:t>
-      </w:r>
-      <w:proofErr w:type="spellEnd"/>
-      <w:r>
-        <w:rPr>
-          <w:rFonts w:ascii="Times New Roman" w:eastAsia="標楷體-繁" w:hAnsi="Times New Roman" w:cs="Times New Roman"/>
-          <w:szCs w:val="24"/>
-        </w:rPr>
-        <w:t>`, `</w:t>
-      </w:r>
-      <w:proofErr w:type="spellStart"/>
-      <w:r>
-        <w:rPr>
-          <w:rFonts w:ascii="Times New Roman" w:eastAsia="標楷體-繁" w:hAnsi="Times New Roman" w:cs="Times New Roman"/>
-          <w:szCs w:val="24"/>
-        </w:rPr>
-        <w:t>telefoneCelular</w:t>
-      </w:r>
-      <w:proofErr w:type="spellEnd"/>
-      <w:r>
-        <w:rPr>
-          <w:rFonts w:ascii="Times New Roman" w:eastAsia="標楷體-繁" w:hAnsi="Times New Roman" w:cs="Times New Roman"/>
-          <w:szCs w:val="24"/>
-        </w:rPr>
-        <w:t>`</w:t>
+        <w:t>`telefoneFixo`, `telefoneCelular`</w:t>
       </w:r>
       <w:r>
         <w:rPr>
@@ -4006,39 +3366,7 @@
           <w:rFonts w:ascii="Times New Roman" w:eastAsia="標楷體-繁" w:hAnsi="Times New Roman" w:cs="Times New Roman"/>
           <w:szCs w:val="24"/>
         </w:rPr>
-        <w:t>`</w:t>
-      </w:r>
-      <w:proofErr w:type="spellStart"/>
-      <w:r>
-        <w:rPr>
-          <w:rFonts w:ascii="Times New Roman" w:eastAsia="標楷體-繁" w:hAnsi="Times New Roman" w:cs="Times New Roman"/>
-          <w:szCs w:val="24"/>
-        </w:rPr>
-        <w:t>PetPerdido</w:t>
-      </w:r>
-      <w:proofErr w:type="spellEnd"/>
-      <w:r>
-        <w:rPr>
-          <w:rFonts w:ascii="Times New Roman" w:eastAsia="標楷體-繁" w:hAnsi="Times New Roman" w:cs="Times New Roman"/>
-          <w:szCs w:val="24"/>
-        </w:rPr>
-        <w:t>`, `</w:t>
-      </w:r>
-      <w:proofErr w:type="spellStart"/>
-      <w:r>
-        <w:rPr>
-          <w:rFonts w:ascii="Times New Roman" w:eastAsia="標楷體-繁" w:hAnsi="Times New Roman" w:cs="Times New Roman"/>
-          <w:szCs w:val="24"/>
-        </w:rPr>
-        <w:t>AnimaisAchados</w:t>
-      </w:r>
-      <w:proofErr w:type="spellEnd"/>
-      <w:r>
-        <w:rPr>
-          <w:rFonts w:ascii="Times New Roman" w:eastAsia="標楷體-繁" w:hAnsi="Times New Roman" w:cs="Times New Roman"/>
-          <w:szCs w:val="24"/>
-        </w:rPr>
-        <w:t>`</w:t>
+        <w:t>`PetPerdido`, `AnimaisAchados`</w:t>
       </w:r>
       <w:r>
         <w:rPr>
@@ -4053,13 +3381,14 @@
         <w:ind w:leftChars="600" w:left="1440"/>
         <w:jc w:val="both"/>
         <w:rPr>
-          <w:rFonts w:ascii="Times New Roman" w:eastAsia="標楷體-繁" w:hAnsi="Times New Roman" w:cs="Times New Roman" w:hint="eastAsia"/>
-          <w:szCs w:val="24"/>
-        </w:rPr>
-      </w:pPr>
-      <w:r>
-        <w:rPr>
-          <w:rFonts w:ascii="Times New Roman" w:eastAsia="標楷體-繁" w:hAnsi="Times New Roman" w:cs="Times New Roman"/>
+          <w:rFonts w:ascii="Times New Roman" w:eastAsia="標楷體-繁" w:hAnsi="Times New Roman" w:cs="Times New Roman"/>
+          <w:szCs w:val="24"/>
+        </w:rPr>
+      </w:pPr>
+      <w:r>
+        <w:rPr>
+          <w:rFonts w:ascii="Times New Roman" w:eastAsia="標楷體-繁" w:hAnsi="Times New Roman" w:cs="Times New Roman"/>
+          <w:noProof/>
           <w:szCs w:val="24"/>
         </w:rPr>
         <w:drawing>
@@ -4078,7 +3407,7 @@
                     <pic:cNvPicPr/>
                   </pic:nvPicPr>
                   <pic:blipFill>
-                    <a:blip r:embed="rId26"/>
+                    <a:blip r:embed="rId27"/>
                     <a:stretch>
                       <a:fillRect/>
                     </a:stretch>
@@ -4101,6 +3430,7 @@
       <w:r>
         <w:rPr>
           <w:rFonts w:ascii="Times New Roman" w:eastAsia="標楷體-繁" w:hAnsi="Times New Roman" w:cs="Times New Roman"/>
+          <w:noProof/>
           <w:szCs w:val="24"/>
         </w:rPr>
         <w:drawing>
@@ -4119,7 +3449,7 @@
                     <pic:cNvPicPr/>
                   </pic:nvPicPr>
                   <pic:blipFill>
-                    <a:blip r:embed="rId27"/>
+                    <a:blip r:embed="rId28"/>
                     <a:stretch>
                       <a:fillRect/>
                     </a:stretch>
@@ -4159,7 +3489,7 @@
                     <pic:cNvPicPr/>
                   </pic:nvPicPr>
                   <pic:blipFill>
-                    <a:blip r:embed="rId28"/>
+                    <a:blip r:embed="rId29"/>
                     <a:stretch>
                       <a:fillRect/>
                     </a:stretch>
@@ -4259,14 +3589,12 @@
           <w:rFonts w:ascii="Times New Roman" w:eastAsia="標楷體-繁" w:hAnsi="Times New Roman" w:cs="Times New Roman"/>
         </w:rPr>
       </w:pPr>
-      <w:proofErr w:type="gramStart"/>
       <w:r>
         <w:rPr>
           <w:rFonts w:ascii="Times New Roman" w:eastAsia="標楷體-繁" w:hAnsi="Times New Roman" w:cs="Times New Roman"/>
         </w:rPr>
         <w:t>Middle Man</w:t>
       </w:r>
-      <w:proofErr w:type="gramEnd"/>
     </w:p>
     <w:p>
       <w:pPr>
@@ -4314,23 +3642,7 @@
           <w:rFonts w:ascii="Times New Roman" w:eastAsia="標楷體-繁" w:hAnsi="Times New Roman" w:cs="Times New Roman"/>
           <w:szCs w:val="24"/>
         </w:rPr>
-        <w:t xml:space="preserve"> `</w:t>
-      </w:r>
-      <w:proofErr w:type="spellStart"/>
-      <w:r>
-        <w:rPr>
-          <w:rFonts w:ascii="Times New Roman" w:eastAsia="標楷體-繁" w:hAnsi="Times New Roman" w:cs="Times New Roman"/>
-          <w:szCs w:val="24"/>
-        </w:rPr>
-        <w:t>HttpSession</w:t>
-      </w:r>
-      <w:proofErr w:type="spellEnd"/>
-      <w:r>
-        <w:rPr>
-          <w:rFonts w:ascii="Times New Roman" w:eastAsia="標楷體-繁" w:hAnsi="Times New Roman" w:cs="Times New Roman"/>
-          <w:szCs w:val="24"/>
-        </w:rPr>
-        <w:t xml:space="preserve">` </w:t>
+        <w:t xml:space="preserve"> `HttpSession` </w:t>
       </w:r>
       <w:r>
         <w:rPr>
@@ -4358,13 +3670,14 @@
       <w:pPr>
         <w:jc w:val="center"/>
         <w:rPr>
-          <w:rFonts w:ascii="Times New Roman" w:eastAsia="標楷體-繁" w:hAnsi="Times New Roman" w:cs="Times New Roman" w:hint="eastAsia"/>
-          <w:szCs w:val="24"/>
-        </w:rPr>
-      </w:pPr>
-      <w:r>
-        <w:rPr>
-          <w:rFonts w:ascii="Times New Roman" w:eastAsia="標楷體-繁" w:hAnsi="Times New Roman" w:cs="Times New Roman"/>
+          <w:rFonts w:ascii="Times New Roman" w:eastAsia="標楷體-繁" w:hAnsi="Times New Roman" w:cs="Times New Roman"/>
+          <w:szCs w:val="24"/>
+        </w:rPr>
+      </w:pPr>
+      <w:r>
+        <w:rPr>
+          <w:rFonts w:ascii="Times New Roman" w:eastAsia="標楷體-繁" w:hAnsi="Times New Roman" w:cs="Times New Roman"/>
+          <w:noProof/>
           <w:szCs w:val="24"/>
         </w:rPr>
         <w:drawing>
@@ -4383,7 +3696,7 @@
                     <pic:cNvPicPr/>
                   </pic:nvPicPr>
                   <pic:blipFill>
-                    <a:blip r:embed="rId29"/>
+                    <a:blip r:embed="rId30"/>
                     <a:stretch>
                       <a:fillRect/>
                     </a:stretch>
@@ -4430,7 +3743,7 @@
       <w:pPr>
         <w:jc w:val="both"/>
         <w:rPr>
-          <w:rFonts w:ascii="Times New Roman" w:eastAsia="標楷體-繁" w:hAnsi="Times New Roman" w:cs="Times New Roman" w:hint="eastAsia"/>
+          <w:rFonts w:ascii="Times New Roman" w:eastAsia="標楷體-繁" w:hAnsi="Times New Roman" w:cs="Times New Roman"/>
         </w:rPr>
       </w:pPr>
       <w:r>
@@ -4501,13 +3814,14 @@
       <w:pPr>
         <w:jc w:val="center"/>
         <w:rPr>
-          <w:rFonts w:ascii="Times New Roman" w:eastAsia="標楷體-繁" w:hAnsi="Times New Roman" w:cs="Times New Roman" w:hint="eastAsia"/>
-          <w:szCs w:val="24"/>
-        </w:rPr>
-      </w:pPr>
-      <w:r>
-        <w:rPr>
-          <w:rFonts w:ascii="Times New Roman" w:eastAsia="標楷體-繁" w:hAnsi="Times New Roman" w:cs="Times New Roman"/>
+          <w:rFonts w:ascii="Times New Roman" w:eastAsia="標楷體-繁" w:hAnsi="Times New Roman" w:cs="Times New Roman"/>
+          <w:szCs w:val="24"/>
+        </w:rPr>
+      </w:pPr>
+      <w:r>
+        <w:rPr>
+          <w:rFonts w:ascii="Times New Roman" w:eastAsia="標楷體-繁" w:hAnsi="Times New Roman" w:cs="Times New Roman"/>
+          <w:noProof/>
           <w:szCs w:val="24"/>
         </w:rPr>
         <w:drawing>
@@ -4526,7 +3840,7 @@
                     <pic:cNvPicPr/>
                   </pic:nvPicPr>
                   <pic:blipFill>
-                    <a:blip r:embed="rId30"/>
+                    <a:blip r:embed="rId31"/>
                     <a:stretch>
                       <a:fillRect/>
                     </a:stretch>
@@ -4573,7 +3887,7 @@
       <w:pPr>
         <w:jc w:val="both"/>
         <w:rPr>
-          <w:rFonts w:ascii="Times New Roman" w:eastAsia="標楷體-繁" w:hAnsi="Times New Roman" w:cs="Times New Roman" w:hint="eastAsia"/>
+          <w:rFonts w:ascii="Times New Roman" w:eastAsia="標楷體-繁" w:hAnsi="Times New Roman" w:cs="Times New Roman"/>
         </w:rPr>
       </w:pPr>
       <w:r>
@@ -4683,39 +3997,7 @@
           <w:rFonts w:ascii="Times New Roman" w:eastAsia="標楷體-繁" w:hAnsi="Times New Roman" w:cs="Times New Roman"/>
           <w:szCs w:val="24"/>
         </w:rPr>
-        <w:t xml:space="preserve"> `</w:t>
-      </w:r>
-      <w:proofErr w:type="spellStart"/>
-      <w:r>
-        <w:rPr>
-          <w:rFonts w:ascii="Times New Roman" w:eastAsia="標楷體-繁" w:hAnsi="Times New Roman" w:cs="Times New Roman"/>
-          <w:szCs w:val="24"/>
-        </w:rPr>
-        <w:t>app_id</w:t>
-      </w:r>
-      <w:proofErr w:type="spellEnd"/>
-      <w:r>
-        <w:rPr>
-          <w:rFonts w:ascii="Times New Roman" w:eastAsia="標楷體-繁" w:hAnsi="Times New Roman" w:cs="Times New Roman"/>
-          <w:szCs w:val="24"/>
-        </w:rPr>
-        <w:t>`/`</w:t>
-      </w:r>
-      <w:proofErr w:type="spellStart"/>
-      <w:r>
-        <w:rPr>
-          <w:rFonts w:ascii="Times New Roman" w:eastAsia="標楷體-繁" w:hAnsi="Times New Roman" w:cs="Times New Roman"/>
-          <w:szCs w:val="24"/>
-        </w:rPr>
-        <w:t>app_code</w:t>
-      </w:r>
-      <w:proofErr w:type="spellEnd"/>
-      <w:r>
-        <w:rPr>
-          <w:rFonts w:ascii="Times New Roman" w:eastAsia="標楷體-繁" w:hAnsi="Times New Roman" w:cs="Times New Roman"/>
-          <w:szCs w:val="24"/>
-        </w:rPr>
-        <w:t xml:space="preserve">` </w:t>
+        <w:t xml:space="preserve"> `app_id`/`app_code` </w:t>
       </w:r>
       <w:r>
         <w:rPr>
@@ -4750,13 +4032,14 @@
       <w:pPr>
         <w:jc w:val="center"/>
         <w:rPr>
-          <w:rFonts w:ascii="Times New Roman" w:eastAsia="標楷體-繁" w:hAnsi="Times New Roman" w:cs="Times New Roman" w:hint="eastAsia"/>
-          <w:szCs w:val="24"/>
-        </w:rPr>
-      </w:pPr>
-      <w:r>
-        <w:rPr>
-          <w:rFonts w:ascii="Times New Roman" w:eastAsia="標楷體-繁" w:hAnsi="Times New Roman" w:cs="Times New Roman"/>
+          <w:rFonts w:ascii="Times New Roman" w:eastAsia="標楷體-繁" w:hAnsi="Times New Roman" w:cs="Times New Roman"/>
+          <w:szCs w:val="24"/>
+        </w:rPr>
+      </w:pPr>
+      <w:r>
+        <w:rPr>
+          <w:rFonts w:ascii="Times New Roman" w:eastAsia="標楷體-繁" w:hAnsi="Times New Roman" w:cs="Times New Roman"/>
+          <w:noProof/>
           <w:szCs w:val="24"/>
         </w:rPr>
         <w:drawing>
@@ -4775,7 +4058,7 @@
                     <pic:cNvPicPr/>
                   </pic:nvPicPr>
                   <pic:blipFill>
-                    <a:blip r:embed="rId31"/>
+                    <a:blip r:embed="rId32"/>
                     <a:stretch>
                       <a:fillRect/>
                     </a:stretch>
@@ -4828,23 +4111,7 @@
           <w:rFonts w:ascii="Times New Roman" w:eastAsia="標楷體-繁" w:hAnsi="Times New Roman" w:cs="Times New Roman"/>
           <w:szCs w:val="24"/>
         </w:rPr>
-        <w:t>`URL_REQUEST = "http://localhost:8081/</w:t>
-      </w:r>
-      <w:proofErr w:type="spellStart"/>
-      <w:r>
-        <w:rPr>
-          <w:rFonts w:ascii="Times New Roman" w:eastAsia="標楷體-繁" w:hAnsi="Times New Roman" w:cs="Times New Roman"/>
-          <w:szCs w:val="24"/>
-        </w:rPr>
-        <w:t>exportpdf</w:t>
-      </w:r>
-      <w:proofErr w:type="spellEnd"/>
-      <w:r>
-        <w:rPr>
-          <w:rFonts w:ascii="Times New Roman" w:eastAsia="標楷體-繁" w:hAnsi="Times New Roman" w:cs="Times New Roman"/>
-          <w:szCs w:val="24"/>
-        </w:rPr>
-        <w:t xml:space="preserve">"` </w:t>
+        <w:t xml:space="preserve">`URL_REQUEST = "http://localhost:8081/exportpdf"` </w:t>
       </w:r>
       <w:r>
         <w:rPr>
@@ -4865,13 +4132,14 @@
       <w:pPr>
         <w:jc w:val="center"/>
         <w:rPr>
-          <w:rFonts w:ascii="Times New Roman" w:eastAsia="標楷體-繁" w:hAnsi="Times New Roman" w:cs="Times New Roman" w:hint="eastAsia"/>
-          <w:szCs w:val="24"/>
-        </w:rPr>
-      </w:pPr>
-      <w:r>
-        <w:rPr>
-          <w:rFonts w:ascii="Times New Roman" w:eastAsia="標楷體-繁" w:hAnsi="Times New Roman" w:cs="Times New Roman"/>
+          <w:rFonts w:ascii="Times New Roman" w:eastAsia="標楷體-繁" w:hAnsi="Times New Roman" w:cs="Times New Roman"/>
+          <w:szCs w:val="24"/>
+        </w:rPr>
+      </w:pPr>
+      <w:r>
+        <w:rPr>
+          <w:rFonts w:ascii="Times New Roman" w:eastAsia="標楷體-繁" w:hAnsi="Times New Roman" w:cs="Times New Roman"/>
+          <w:noProof/>
           <w:szCs w:val="24"/>
         </w:rPr>
         <w:drawing>
@@ -4890,7 +4158,7 @@
                     <pic:cNvPicPr/>
                   </pic:nvPicPr>
                   <pic:blipFill rotWithShape="1">
-                    <a:blip r:embed="rId32"/>
+                    <a:blip r:embed="rId33"/>
                     <a:srcRect t="9154"/>
                     <a:stretch>
                       <a:fillRect/>
@@ -4993,13 +4261,14 @@
       <w:pPr>
         <w:jc w:val="center"/>
         <w:rPr>
-          <w:rFonts w:ascii="Times New Roman" w:eastAsia="標楷體-繁" w:hAnsi="Times New Roman" w:cs="Times New Roman" w:hint="eastAsia"/>
-          <w:szCs w:val="24"/>
-        </w:rPr>
-      </w:pPr>
-      <w:r>
-        <w:rPr>
-          <w:rFonts w:ascii="Times New Roman" w:eastAsia="標楷體-繁" w:hAnsi="Times New Roman" w:cs="Times New Roman"/>
+          <w:rFonts w:ascii="Times New Roman" w:eastAsia="標楷體-繁" w:hAnsi="Times New Roman" w:cs="Times New Roman"/>
+          <w:szCs w:val="24"/>
+        </w:rPr>
+      </w:pPr>
+      <w:r>
+        <w:rPr>
+          <w:rFonts w:ascii="Times New Roman" w:eastAsia="標楷體-繁" w:hAnsi="Times New Roman" w:cs="Times New Roman"/>
+          <w:noProof/>
           <w:szCs w:val="24"/>
         </w:rPr>
         <w:drawing>
@@ -5018,7 +4287,7 @@
                     <pic:cNvPicPr/>
                   </pic:nvPicPr>
                   <pic:blipFill>
-                    <a:blip r:embed="rId33"/>
+                    <a:blip r:embed="rId34"/>
                     <a:stretch>
                       <a:fillRect/>
                     </a:stretch>
@@ -5065,7 +4334,7 @@
       <w:pPr>
         <w:jc w:val="both"/>
         <w:rPr>
-          <w:rFonts w:ascii="Times New Roman" w:eastAsia="標楷體-繁" w:hAnsi="Times New Roman" w:cs="Times New Roman" w:hint="eastAsia"/>
+          <w:rFonts w:ascii="Times New Roman" w:eastAsia="標楷體-繁" w:hAnsi="Times New Roman" w:cs="Times New Roman"/>
         </w:rPr>
       </w:pPr>
       <w:r>
@@ -5092,7 +4361,7 @@
         <w:pStyle w:val="1"/>
         <w:jc w:val="both"/>
         <w:rPr>
-          <w:rFonts w:ascii="Times New Roman" w:eastAsia="標楷體-繁" w:hAnsi="Times New Roman" w:cs="Times New Roman" w:hint="eastAsia"/>
+          <w:rFonts w:ascii="Times New Roman" w:eastAsia="標楷體-繁" w:hAnsi="Times New Roman" w:cs="Times New Roman"/>
         </w:rPr>
       </w:pPr>
       <w:r>
@@ -5148,23 +4417,7 @@
           <w:rFonts w:ascii="Times New Roman" w:eastAsia="標楷體-繁" w:hAnsi="Times New Roman" w:cs="Times New Roman"/>
           <w:szCs w:val="24"/>
         </w:rPr>
-        <w:t xml:space="preserve"> `</w:t>
-      </w:r>
-      <w:proofErr w:type="spellStart"/>
-      <w:r>
-        <w:rPr>
-          <w:rFonts w:ascii="Times New Roman" w:eastAsia="標楷體-繁" w:hAnsi="Times New Roman" w:cs="Times New Roman"/>
-          <w:szCs w:val="24"/>
-        </w:rPr>
-        <w:t>totalPontosUsuarioTodosUsuario</w:t>
-      </w:r>
-      <w:proofErr w:type="spellEnd"/>
-      <w:r>
-        <w:rPr>
-          <w:rFonts w:ascii="Times New Roman" w:eastAsia="標楷體-繁" w:hAnsi="Times New Roman" w:cs="Times New Roman"/>
-          <w:szCs w:val="24"/>
-        </w:rPr>
-        <w:t>()`</w:t>
+        <w:t xml:space="preserve"> `totalPontosUsuarioTodosUsuario()`</w:t>
       </w:r>
       <w:r>
         <w:rPr>
@@ -5178,13 +4431,14 @@
       <w:pPr>
         <w:jc w:val="center"/>
         <w:rPr>
-          <w:rFonts w:ascii="Times New Roman" w:eastAsia="標楷體-繁" w:hAnsi="Times New Roman" w:cs="Times New Roman" w:hint="eastAsia"/>
-          <w:szCs w:val="24"/>
-        </w:rPr>
-      </w:pPr>
-      <w:r>
-        <w:rPr>
-          <w:rFonts w:ascii="Times New Roman" w:eastAsia="標楷體-繁" w:hAnsi="Times New Roman" w:cs="Times New Roman"/>
+          <w:rFonts w:ascii="Times New Roman" w:eastAsia="標楷體-繁" w:hAnsi="Times New Roman" w:cs="Times New Roman"/>
+          <w:szCs w:val="24"/>
+        </w:rPr>
+      </w:pPr>
+      <w:r>
+        <w:rPr>
+          <w:rFonts w:ascii="Times New Roman" w:eastAsia="標楷體-繁" w:hAnsi="Times New Roman" w:cs="Times New Roman"/>
+          <w:noProof/>
           <w:szCs w:val="24"/>
         </w:rPr>
         <w:lastRenderedPageBreak/>
@@ -5204,7 +4458,7 @@
                     <pic:cNvPicPr/>
                   </pic:nvPicPr>
                   <pic:blipFill>
-                    <a:blip r:embed="rId34"/>
+                    <a:blip r:embed="rId35"/>
                     <a:stretch>
                       <a:fillRect/>
                     </a:stretch>
@@ -5272,7 +4526,7 @@
         <w:pStyle w:val="1"/>
         <w:jc w:val="both"/>
         <w:rPr>
-          <w:rFonts w:ascii="Times New Roman" w:eastAsia="標楷體-繁" w:hAnsi="Times New Roman" w:cs="Times New Roman" w:hint="eastAsia"/>
+          <w:rFonts w:ascii="Times New Roman" w:eastAsia="標楷體-繁" w:hAnsi="Times New Roman" w:cs="Times New Roman"/>
         </w:rPr>
       </w:pPr>
       <w:r>
@@ -5337,7 +4591,6 @@
         </w:rPr>
         <w:t>含意不明（訊息？</w:t>
       </w:r>
-      <w:proofErr w:type="spellStart"/>
       <w:r>
         <w:rPr>
           <w:rFonts w:ascii="Times New Roman" w:eastAsia="標楷體-繁" w:hAnsi="Times New Roman" w:cs="Times New Roman"/>
@@ -5345,7 +4598,6 @@
         </w:rPr>
         <w:t>messageNeeded</w:t>
       </w:r>
-      <w:proofErr w:type="spellEnd"/>
       <w:r>
         <w:rPr>
           <w:rFonts w:ascii="Times New Roman" w:eastAsia="標楷體-繁" w:hAnsi="Times New Roman" w:cs="Times New Roman"/>
@@ -5365,6 +4617,7 @@
       <w:r>
         <w:rPr>
           <w:rFonts w:ascii="Times New Roman" w:eastAsia="標楷體-繁" w:hAnsi="Times New Roman" w:cs="Times New Roman"/>
+          <w:noProof/>
           <w:szCs w:val="24"/>
         </w:rPr>
         <w:drawing>
@@ -5383,7 +4636,7 @@
                     <pic:cNvPicPr/>
                   </pic:nvPicPr>
                   <pic:blipFill>
-                    <a:blip r:embed="rId35"/>
+                    <a:blip r:embed="rId36"/>
                     <a:stretch>
                       <a:fillRect/>
                     </a:stretch>
@@ -5456,6 +4709,7 @@
       <w:r>
         <w:rPr>
           <w:rFonts w:ascii="Times New Roman" w:eastAsia="標楷體-繁" w:hAnsi="Times New Roman" w:cs="Times New Roman"/>
+          <w:noProof/>
           <w:szCs w:val="24"/>
         </w:rPr>
         <w:drawing>
@@ -5474,7 +4728,7 @@
                     <pic:cNvPicPr/>
                   </pic:nvPicPr>
                   <pic:blipFill>
-                    <a:blip r:embed="rId36"/>
+                    <a:blip r:embed="rId37"/>
                     <a:stretch>
                       <a:fillRect/>
                     </a:stretch>
@@ -5615,16 +4869,8 @@
         <w:rPr>
           <w:rFonts w:ascii="Times New Roman" w:eastAsia="標楷體-繁" w:hAnsi="Times New Roman" w:cs="Times New Roman"/>
         </w:rPr>
-        <w:t xml:space="preserve"> </w:t>
-      </w:r>
-      <w:proofErr w:type="spellStart"/>
-      <w:r>
-        <w:rPr>
-          <w:rFonts w:ascii="Times New Roman" w:eastAsia="標楷體-繁" w:hAnsi="Times New Roman" w:cs="Times New Roman"/>
-        </w:rPr>
-        <w:t>System.exit</w:t>
-      </w:r>
-      <w:proofErr w:type="spellEnd"/>
+        <w:t xml:space="preserve"> System.exit</w:t>
+      </w:r>
       <w:r>
         <w:rPr>
           <w:rFonts w:ascii="Times New Roman" w:eastAsia="標楷體-繁" w:hAnsi="Times New Roman" w:cs="Times New Roman"/>
@@ -5642,6 +4888,7 @@
       <w:r>
         <w:rPr>
           <w:rFonts w:ascii="Times New Roman" w:eastAsia="標楷體-繁" w:hAnsi="Times New Roman" w:cs="Times New Roman"/>
+          <w:noProof/>
         </w:rPr>
         <w:drawing>
           <wp:inline distT="0" distB="0" distL="0" distR="0" wp14:anchorId="53AFBB82" wp14:editId="484F59DB">
@@ -5659,7 +4906,7 @@
                     <pic:cNvPicPr/>
                   </pic:nvPicPr>
                   <pic:blipFill>
-                    <a:blip r:embed="rId37"/>
+                    <a:blip r:embed="rId38"/>
                     <a:stretch>
                       <a:fillRect/>
                     </a:stretch>

</xml_diff>